<commit_message>
Departamento de desarrollo de software
</commit_message>
<xml_diff>
--- a/Estandar.docx
+++ b/Estandar.docx
@@ -274,18 +274,23 @@
           <w:szCs w:val="32"/>
           <w:lang w:val="en-US" w:eastAsia="es-EC"/>
         </w:rPr>
-        <w:t>D</w:t>
-      </w:r>
-      <w:r>
+        <w:t>Uso del proceso administrativo</w:t>
+      </w:r>
+    </w:p>
+    <w:p>
+      <w:pPr>
+        <w:pStyle w:val="Encabezado"/>
+        <w:spacing w:line="360" w:lineRule="auto"/>
+        <w:jc w:val="center"/>
         <w:rPr>
           <w:rFonts w:ascii="Arial" w:eastAsiaTheme="majorEastAsia" w:hAnsi="Arial" w:cs="Arial"/>
+          <w:b/>
           <w:noProof/>
           <w:sz w:val="36"/>
           <w:szCs w:val="32"/>
           <w:lang w:val="en-US" w:eastAsia="es-EC"/>
         </w:rPr>
-        <w:t>escribing the physical characterisctics of a computer basic vocabulary</w:t>
-      </w:r>
+      </w:pPr>
     </w:p>
     <w:p>
       <w:pPr>
@@ -296,11 +301,54 @@
           <w:rFonts w:ascii="Arial" w:eastAsiaTheme="majorEastAsia" w:hAnsi="Arial" w:cs="Arial"/>
           <w:b/>
           <w:noProof/>
-          <w:sz w:val="36"/>
-          <w:szCs w:val="32"/>
+          <w:sz w:val="28"/>
+          <w:szCs w:val="28"/>
           <w:lang w:val="en-US" w:eastAsia="es-EC"/>
         </w:rPr>
       </w:pPr>
+      <w:r>
+        <w:rPr>
+          <w:rFonts w:ascii="Arial" w:eastAsiaTheme="majorEastAsia" w:hAnsi="Arial" w:cs="Arial"/>
+          <w:b/>
+          <w:noProof/>
+          <w:sz w:val="28"/>
+          <w:szCs w:val="28"/>
+          <w:lang w:val="en-US" w:eastAsia="es-EC"/>
+        </w:rPr>
+        <w:t>Carrera</w:t>
+      </w:r>
+      <w:r>
+        <w:rPr>
+          <w:rFonts w:ascii="Arial" w:eastAsiaTheme="majorEastAsia" w:hAnsi="Arial" w:cs="Arial"/>
+          <w:b/>
+          <w:noProof/>
+          <w:sz w:val="28"/>
+          <w:szCs w:val="28"/>
+          <w:lang w:val="en-US" w:eastAsia="es-EC"/>
+        </w:rPr>
+        <w:t>:</w:t>
+      </w:r>
+      <w:r>
+        <w:rPr>
+          <w:rFonts w:ascii="Arial" w:eastAsiaTheme="majorEastAsia" w:hAnsi="Arial" w:cs="Arial"/>
+          <w:b/>
+          <w:noProof/>
+          <w:sz w:val="28"/>
+          <w:szCs w:val="28"/>
+          <w:lang w:val="en-US" w:eastAsia="es-EC"/>
+        </w:rPr>
+        <w:t xml:space="preserve"> </w:t>
+      </w:r>
+      <w:r>
+        <w:rPr>
+          <w:rFonts w:ascii="Arial" w:eastAsiaTheme="majorEastAsia" w:hAnsi="Arial" w:cs="Arial"/>
+          <w:noProof/>
+          <w:sz w:val="28"/>
+          <w:szCs w:val="28"/>
+          <w:lang w:val="en-US" w:eastAsia="es-EC"/>
+        </w:rPr>
+        <w:t>Tecnologia en informatica</w:t>
+      </w:r>
     </w:p>
     <w:p>
       <w:pPr>
@@ -309,7 +357,6 @@
         <w:jc w:val="center"/>
         <w:rPr>
           <w:rFonts w:ascii="Arial" w:eastAsiaTheme="majorEastAsia" w:hAnsi="Arial" w:cs="Arial"/>
-          <w:b/>
           <w:noProof/>
           <w:sz w:val="28"/>
           <w:szCs w:val="28"/>
@@ -325,7 +372,7 @@
           <w:szCs w:val="28"/>
           <w:lang w:val="en-US" w:eastAsia="es-EC"/>
         </w:rPr>
-        <w:t>Carrera</w:t>
+        <w:t>Codigo</w:t>
       </w:r>
       <w:r>
         <w:rPr>
@@ -337,17 +384,6 @@
           <w:lang w:val="en-US" w:eastAsia="es-EC"/>
         </w:rPr>
         <w:t>:</w:t>
-      </w:r>
-      <w:r>
-        <w:rPr>
-          <w:rFonts w:ascii="Arial" w:eastAsiaTheme="majorEastAsia" w:hAnsi="Arial" w:cs="Arial"/>
-          <w:b/>
-          <w:noProof/>
-          <w:sz w:val="28"/>
-          <w:szCs w:val="28"/>
-          <w:lang w:val="en-US" w:eastAsia="es-EC"/>
-        </w:rPr>
-        <w:t xml:space="preserve"> </w:t>
       </w:r>
       <w:r>
         <w:rPr>
@@ -357,7 +393,17 @@
           <w:szCs w:val="28"/>
           <w:lang w:val="en-US" w:eastAsia="es-EC"/>
         </w:rPr>
-        <w:t>Computer Science</w:t>
+        <w:t xml:space="preserve"> </w:t>
+      </w:r>
+      <w:r>
+        <w:rPr>
+          <w:rFonts w:ascii="Arial" w:eastAsiaTheme="majorEastAsia" w:hAnsi="Arial" w:cs="Arial"/>
+          <w:noProof/>
+          <w:sz w:val="28"/>
+          <w:szCs w:val="28"/>
+          <w:lang w:val="en-US" w:eastAsia="es-EC"/>
+        </w:rPr>
+        <w:t>19194</w:t>
       </w:r>
     </w:p>
     <w:p>
@@ -382,7 +428,7 @@
           <w:szCs w:val="28"/>
           <w:lang w:val="en-US" w:eastAsia="es-EC"/>
         </w:rPr>
-        <w:t>Codigo</w:t>
+        <w:t>Nivel</w:t>
       </w:r>
       <w:r>
         <w:rPr>
@@ -413,7 +459,7 @@
           <w:szCs w:val="28"/>
           <w:lang w:val="en-US" w:eastAsia="es-EC"/>
         </w:rPr>
-        <w:t>1717385</w:t>
+        <w:t>tercero</w:t>
       </w:r>
     </w:p>
     <w:p>
@@ -422,100 +468,54 @@
         <w:spacing w:line="360" w:lineRule="auto"/>
         <w:jc w:val="center"/>
         <w:rPr>
+          <w:rFonts w:ascii="Arial" w:hAnsi="Arial" w:cs="Arial"/>
+          <w:sz w:val="28"/>
+          <w:szCs w:val="28"/>
+          <w:lang w:val="en-US"/>
+        </w:rPr>
+      </w:pPr>
+      <w:r>
+        <w:rPr>
+          <w:rFonts w:ascii="Arial" w:eastAsiaTheme="majorEastAsia" w:hAnsi="Arial" w:cs="Arial"/>
+          <w:b/>
+          <w:noProof/>
+          <w:sz w:val="28"/>
+          <w:szCs w:val="28"/>
+          <w:lang w:val="en-US" w:eastAsia="es-EC"/>
+        </w:rPr>
+        <w:t>Docente</w:t>
+      </w:r>
+      <w:r>
+        <w:rPr>
+          <w:rFonts w:ascii="Arial" w:eastAsiaTheme="majorEastAsia" w:hAnsi="Arial" w:cs="Arial"/>
+          <w:b/>
+          <w:noProof/>
+          <w:sz w:val="28"/>
+          <w:szCs w:val="28"/>
+          <w:lang w:val="en-US" w:eastAsia="es-EC"/>
+        </w:rPr>
+        <w:t>:</w:t>
+      </w:r>
+      <w:r>
+        <w:rPr>
           <w:rFonts w:ascii="Arial" w:eastAsiaTheme="majorEastAsia" w:hAnsi="Arial" w:cs="Arial"/>
           <w:noProof/>
           <w:sz w:val="28"/>
           <w:szCs w:val="28"/>
           <w:lang w:val="en-US" w:eastAsia="es-EC"/>
         </w:rPr>
-      </w:pPr>
-      <w:r>
-        <w:rPr>
-          <w:rFonts w:ascii="Arial" w:eastAsiaTheme="majorEastAsia" w:hAnsi="Arial" w:cs="Arial"/>
-          <w:b/>
-          <w:noProof/>
-          <w:sz w:val="28"/>
-          <w:szCs w:val="28"/>
-          <w:lang w:val="en-US" w:eastAsia="es-EC"/>
-        </w:rPr>
-        <w:t>Nivel</w:t>
-      </w:r>
-      <w:r>
-        <w:rPr>
-          <w:rFonts w:ascii="Arial" w:eastAsiaTheme="majorEastAsia" w:hAnsi="Arial" w:cs="Arial"/>
-          <w:b/>
-          <w:noProof/>
-          <w:sz w:val="28"/>
-          <w:szCs w:val="28"/>
-          <w:lang w:val="en-US" w:eastAsia="es-EC"/>
-        </w:rPr>
-        <w:t>:</w:t>
-      </w:r>
-      <w:r>
-        <w:rPr>
-          <w:rFonts w:ascii="Arial" w:eastAsiaTheme="majorEastAsia" w:hAnsi="Arial" w:cs="Arial"/>
-          <w:noProof/>
-          <w:sz w:val="28"/>
-          <w:szCs w:val="28"/>
-          <w:lang w:val="en-US" w:eastAsia="es-EC"/>
-        </w:rPr>
         <w:t xml:space="preserve"> </w:t>
       </w:r>
       <w:r>
         <w:rPr>
-          <w:rFonts w:ascii="Arial" w:eastAsiaTheme="majorEastAsia" w:hAnsi="Arial" w:cs="Arial"/>
-          <w:noProof/>
-          <w:sz w:val="28"/>
-          <w:szCs w:val="28"/>
-          <w:lang w:val="en-US" w:eastAsia="es-EC"/>
-        </w:rPr>
-        <w:t>First</w:t>
-      </w:r>
-    </w:p>
-    <w:p>
-      <w:pPr>
-        <w:pStyle w:val="Encabezado"/>
-        <w:spacing w:line="360" w:lineRule="auto"/>
-        <w:jc w:val="center"/>
-        <w:rPr>
           <w:rFonts w:ascii="Arial" w:hAnsi="Arial" w:cs="Arial"/>
           <w:sz w:val="28"/>
           <w:szCs w:val="28"/>
           <w:lang w:val="en-US"/>
         </w:rPr>
-      </w:pPr>
-      <w:r>
-        <w:rPr>
-          <w:rFonts w:ascii="Arial" w:eastAsiaTheme="majorEastAsia" w:hAnsi="Arial" w:cs="Arial"/>
-          <w:b/>
-          <w:noProof/>
-          <w:sz w:val="28"/>
-          <w:szCs w:val="28"/>
-          <w:lang w:val="en-US" w:eastAsia="es-EC"/>
-        </w:rPr>
-        <w:t>Docente</w:t>
-      </w:r>
-      <w:r>
-        <w:rPr>
-          <w:rFonts w:ascii="Arial" w:eastAsiaTheme="majorEastAsia" w:hAnsi="Arial" w:cs="Arial"/>
-          <w:b/>
-          <w:noProof/>
-          <w:sz w:val="28"/>
-          <w:szCs w:val="28"/>
-          <w:lang w:val="en-US" w:eastAsia="es-EC"/>
-        </w:rPr>
-        <w:t>:</w:t>
-      </w:r>
-      <w:r>
-        <w:rPr>
-          <w:rFonts w:ascii="Arial" w:eastAsiaTheme="majorEastAsia" w:hAnsi="Arial" w:cs="Arial"/>
-          <w:noProof/>
-          <w:sz w:val="28"/>
-          <w:szCs w:val="28"/>
-          <w:lang w:val="en-US" w:eastAsia="es-EC"/>
-        </w:rPr>
-        <w:t xml:space="preserve"> </w:t>
-      </w:r>
+        <w:t xml:space="preserve">Ing. </w:t>
+      </w:r>
+      <w:proofErr w:type="spellStart"/>
       <w:r>
         <w:rPr>
           <w:rFonts w:ascii="Arial" w:hAnsi="Arial" w:cs="Arial"/>
@@ -523,7 +523,17 @@
           <w:szCs w:val="28"/>
           <w:lang w:val="en-US"/>
         </w:rPr>
-        <w:t>Ing. Andre Cola</w:t>
+        <w:t>Cristhian</w:t>
+      </w:r>
+      <w:proofErr w:type="spellEnd"/>
+      <w:r>
+        <w:rPr>
+          <w:rFonts w:ascii="Arial" w:hAnsi="Arial" w:cs="Arial"/>
+          <w:sz w:val="28"/>
+          <w:szCs w:val="28"/>
+          <w:lang w:val="en-US"/>
+        </w:rPr>
+        <w:t xml:space="preserve"> Cola</w:t>
       </w:r>
     </w:p>
     <w:p>
@@ -587,7 +597,6 @@
           <w:lang w:val="en-US"/>
         </w:rPr>
       </w:pPr>
-      <w:bookmarkStart w:id="0" w:name="_GoBack"/>
       <w:r>
         <w:rPr>
           <w:rFonts w:ascii="Arial" w:hAnsi="Arial" w:cs="Arial"/>
@@ -650,7 +659,33 @@
       </w:r>
       <w:proofErr w:type="spellEnd"/>
     </w:p>
-    <w:bookmarkEnd w:id="0"/>
+    <w:p>
+      <w:pPr>
+        <w:pStyle w:val="Encabezado"/>
+        <w:numPr>
+          <w:ilvl w:val="0"/>
+          <w:numId w:val="9"/>
+        </w:numPr>
+        <w:spacing w:line="360" w:lineRule="auto"/>
+        <w:rPr>
+          <w:rFonts w:ascii="Arial" w:hAnsi="Arial" w:cs="Arial"/>
+          <w:bCs/>
+          <w:sz w:val="28"/>
+          <w:szCs w:val="28"/>
+          <w:lang w:val="en-US"/>
+        </w:rPr>
+      </w:pPr>
+      <w:r>
+        <w:rPr>
+          <w:rFonts w:ascii="Arial" w:hAnsi="Arial" w:cs="Arial"/>
+          <w:bCs/>
+          <w:sz w:val="28"/>
+          <w:szCs w:val="28"/>
+          <w:lang w:val="en-US"/>
+        </w:rPr>
+        <w:t>Harold Martinez</w:t>
+      </w:r>
+    </w:p>
     <w:p>
       <w:pPr>
         <w:pStyle w:val="Encabezado"/>
@@ -742,7 +777,6 @@
           <w:szCs w:val="28"/>
           <w:lang w:val="en-US"/>
         </w:rPr>
-        <w:lastRenderedPageBreak/>
         <w:t>Año</w:t>
       </w:r>
       <w:proofErr w:type="spellEnd"/>
@@ -993,10 +1027,350 @@
         </w:rPr>
       </w:pPr>
     </w:p>
+    <w:p>
+      <w:pPr>
+        <w:pStyle w:val="Encabezado"/>
+        <w:spacing w:line="360" w:lineRule="auto"/>
+        <w:jc w:val="center"/>
+        <w:rPr>
+          <w:rFonts w:ascii="Arial" w:hAnsi="Arial" w:cs="Arial"/>
+          <w:b/>
+          <w:sz w:val="28"/>
+          <w:szCs w:val="28"/>
+          <w:lang w:val="en-US"/>
+        </w:rPr>
+      </w:pPr>
+    </w:p>
+    <w:p>
+      <w:pPr>
+        <w:pStyle w:val="Encabezado"/>
+        <w:spacing w:line="360" w:lineRule="auto"/>
+        <w:jc w:val="center"/>
+        <w:rPr>
+          <w:rFonts w:ascii="Arial" w:hAnsi="Arial" w:cs="Arial"/>
+          <w:b/>
+          <w:sz w:val="28"/>
+          <w:szCs w:val="28"/>
+          <w:lang w:val="en-US"/>
+        </w:rPr>
+      </w:pPr>
+    </w:p>
+    <w:p>
+      <w:pPr>
+        <w:pStyle w:val="Encabezado"/>
+        <w:spacing w:line="360" w:lineRule="auto"/>
+        <w:jc w:val="center"/>
+        <w:rPr>
+          <w:rFonts w:ascii="Arial" w:hAnsi="Arial" w:cs="Arial"/>
+          <w:b/>
+          <w:sz w:val="28"/>
+          <w:szCs w:val="28"/>
+          <w:lang w:val="en-US"/>
+        </w:rPr>
+      </w:pPr>
+    </w:p>
+    <w:p>
+      <w:pPr>
+        <w:pStyle w:val="Encabezado"/>
+        <w:spacing w:line="360" w:lineRule="auto"/>
+        <w:jc w:val="center"/>
+        <w:rPr>
+          <w:rFonts w:ascii="Arial" w:hAnsi="Arial" w:cs="Arial"/>
+          <w:b/>
+          <w:sz w:val="28"/>
+          <w:szCs w:val="28"/>
+          <w:lang w:val="en-US"/>
+        </w:rPr>
+      </w:pPr>
+    </w:p>
+    <w:p>
+      <w:pPr>
+        <w:pStyle w:val="Encabezado"/>
+        <w:spacing w:line="360" w:lineRule="auto"/>
+        <w:jc w:val="center"/>
+        <w:rPr>
+          <w:rFonts w:ascii="Arial" w:hAnsi="Arial" w:cs="Arial"/>
+          <w:b/>
+          <w:sz w:val="28"/>
+          <w:szCs w:val="28"/>
+          <w:lang w:val="en-US"/>
+        </w:rPr>
+      </w:pPr>
+    </w:p>
+    <w:p>
+      <w:pPr>
+        <w:pStyle w:val="Encabezado"/>
+        <w:spacing w:line="360" w:lineRule="auto"/>
+        <w:jc w:val="center"/>
+        <w:rPr>
+          <w:rFonts w:ascii="Arial" w:hAnsi="Arial" w:cs="Arial"/>
+          <w:b/>
+          <w:sz w:val="28"/>
+          <w:szCs w:val="28"/>
+          <w:lang w:val="en-US"/>
+        </w:rPr>
+      </w:pPr>
+    </w:p>
+    <w:p>
+      <w:pPr>
+        <w:pStyle w:val="Encabezado"/>
+        <w:spacing w:line="360" w:lineRule="auto"/>
+        <w:jc w:val="center"/>
+        <w:rPr>
+          <w:rFonts w:ascii="Arial" w:hAnsi="Arial" w:cs="Arial"/>
+          <w:b/>
+          <w:sz w:val="28"/>
+          <w:szCs w:val="28"/>
+          <w:lang w:val="en-US"/>
+        </w:rPr>
+      </w:pPr>
+    </w:p>
+    <w:p>
+      <w:pPr>
+        <w:pStyle w:val="Encabezado"/>
+        <w:spacing w:line="360" w:lineRule="auto"/>
+        <w:jc w:val="center"/>
+        <w:rPr>
+          <w:rFonts w:ascii="Arial" w:hAnsi="Arial" w:cs="Arial"/>
+          <w:b/>
+          <w:sz w:val="28"/>
+          <w:szCs w:val="28"/>
+          <w:lang w:val="en-US"/>
+        </w:rPr>
+      </w:pPr>
+    </w:p>
+    <w:p>
+      <w:pPr>
+        <w:pStyle w:val="Encabezado"/>
+        <w:spacing w:line="360" w:lineRule="auto"/>
+        <w:jc w:val="center"/>
+        <w:rPr>
+          <w:rFonts w:ascii="Arial" w:hAnsi="Arial" w:cs="Arial"/>
+          <w:b/>
+          <w:sz w:val="28"/>
+          <w:szCs w:val="28"/>
+          <w:lang w:val="en-US"/>
+        </w:rPr>
+      </w:pPr>
+    </w:p>
+    <w:p>
+      <w:pPr>
+        <w:pStyle w:val="Encabezado"/>
+        <w:spacing w:line="360" w:lineRule="auto"/>
+        <w:jc w:val="center"/>
+        <w:rPr>
+          <w:rFonts w:ascii="Arial" w:hAnsi="Arial" w:cs="Arial"/>
+          <w:b/>
+          <w:sz w:val="28"/>
+          <w:szCs w:val="28"/>
+          <w:lang w:val="en-US"/>
+        </w:rPr>
+      </w:pPr>
+    </w:p>
+    <w:p>
+      <w:pPr>
+        <w:jc w:val="center"/>
+        <w:rPr>
+          <w:b/>
+          <w:bCs/>
+          <w:sz w:val="36"/>
+          <w:szCs w:val="36"/>
+        </w:rPr>
+      </w:pPr>
+      <w:r>
+        <w:rPr>
+          <w:b/>
+          <w:bCs/>
+          <w:sz w:val="36"/>
+          <w:szCs w:val="36"/>
+        </w:rPr>
+        <w:lastRenderedPageBreak/>
+        <w:t>Jefe de desarrollo de software</w:t>
+      </w:r>
+    </w:p>
+    <w:p/>
+    <w:p>
+      <w:pPr>
+        <w:rPr>
+          <w:sz w:val="28"/>
+          <w:szCs w:val="28"/>
+        </w:rPr>
+      </w:pPr>
+      <w:r>
+        <w:rPr>
+          <w:sz w:val="28"/>
+          <w:szCs w:val="28"/>
+        </w:rPr>
+        <w:t xml:space="preserve">Estándares del departamento </w:t>
+      </w:r>
+    </w:p>
+    <w:p/>
+    <w:p>
+      <w:pPr>
+        <w:pStyle w:val="Prrafodelista"/>
+        <w:numPr>
+          <w:ilvl w:val="0"/>
+          <w:numId w:val="13"/>
+        </w:numPr>
+      </w:pPr>
+      <w:r>
+        <w:t xml:space="preserve">Nomina robusta y flexible: llevar un control y registro de la asistencia y actividades de los empleados </w:t>
+      </w:r>
+    </w:p>
+    <w:p>
+      <w:pPr>
+        <w:pStyle w:val="Prrafodelista"/>
+      </w:pPr>
+      <w:bookmarkStart w:id="0" w:name="_GoBack"/>
+      <w:bookmarkEnd w:id="0"/>
+    </w:p>
+    <w:p>
+      <w:pPr>
+        <w:pStyle w:val="Prrafodelista"/>
+        <w:numPr>
+          <w:ilvl w:val="0"/>
+          <w:numId w:val="13"/>
+        </w:numPr>
+      </w:pPr>
+      <w:r>
+        <w:t>Facilidad de manejo: Manejo de las relaciones con los ciudadanos “Inter aplicaciones” CRM para organizaciones no gubernamentales, partidos políticos</w:t>
+      </w:r>
+    </w:p>
+    <w:p/>
+    <w:p>
+      <w:pPr>
+        <w:pStyle w:val="Prrafodelista"/>
+        <w:numPr>
+          <w:ilvl w:val="0"/>
+          <w:numId w:val="13"/>
+        </w:numPr>
+      </w:pPr>
+      <w:r>
+        <w:t xml:space="preserve">Requisitos del empleado: cada empleado debe tener ganas de aprender y sobre todo responsabilidad para con la empresa, pero además de eso se debe tener un conocimiento mínimo en </w:t>
+      </w:r>
+    </w:p>
+    <w:p>
+      <w:pPr>
+        <w:ind w:firstLine="708"/>
+      </w:pPr>
+      <w:r>
+        <w:t>Desarrollo en JAVA</w:t>
+      </w:r>
+    </w:p>
+    <w:p>
+      <w:pPr>
+        <w:ind w:left="708"/>
+      </w:pPr>
+      <w:r>
+        <w:t xml:space="preserve">Desarrollo en </w:t>
+      </w:r>
+      <w:proofErr w:type="spellStart"/>
+      <w:r>
+        <w:t>Phyton</w:t>
+      </w:r>
+      <w:proofErr w:type="spellEnd"/>
+    </w:p>
+    <w:p>
+      <w:pPr>
+        <w:ind w:firstLine="708"/>
+      </w:pPr>
+      <w:r>
+        <w:t>Desarrollo en C#</w:t>
+      </w:r>
+    </w:p>
+    <w:p/>
+    <w:p>
+      <w:pPr>
+        <w:pStyle w:val="Prrafodelista"/>
+        <w:numPr>
+          <w:ilvl w:val="0"/>
+          <w:numId w:val="14"/>
+        </w:numPr>
+      </w:pPr>
+      <w:r>
+        <w:t>Asesoría sobreprotectora: Trabajamos con nuestros clientes para construir un legado de excelencia, usando metodologías y herramientas para la mejora de sus servicios.</w:t>
+      </w:r>
+    </w:p>
+    <w:p>
+      <w:pPr>
+        <w:pStyle w:val="Prrafodelista"/>
+      </w:pPr>
+    </w:p>
+    <w:p>
+      <w:pPr>
+        <w:pStyle w:val="Prrafodelista"/>
+        <w:numPr>
+          <w:ilvl w:val="0"/>
+          <w:numId w:val="14"/>
+        </w:numPr>
+      </w:pPr>
+      <w:r>
+        <w:t>Control de productividad: Mejoramos los procesos críticos de la empresa, para incrementar la productividad.  Ayudamos a contar con mejores datos e información en cada uno de los procesos.</w:t>
+      </w:r>
+    </w:p>
+    <w:p/>
+    <w:p>
+      <w:pPr>
+        <w:pStyle w:val="Prrafodelista"/>
+        <w:numPr>
+          <w:ilvl w:val="0"/>
+          <w:numId w:val="14"/>
+        </w:numPr>
+      </w:pPr>
+      <w:r>
+        <w:t>Manipulación del mercado: Extraemos la información que se genera en nuestro entorno y la procesamos mediante un conjunto de técnicas para extraer conocimiento y reconocer el sentimiento de la gente sobre que piensan, sienten, etc.</w:t>
+      </w:r>
+    </w:p>
+    <w:p/>
+    <w:p>
+      <w:pPr>
+        <w:pStyle w:val="Prrafodelista"/>
+        <w:numPr>
+          <w:ilvl w:val="0"/>
+          <w:numId w:val="14"/>
+        </w:numPr>
+      </w:pPr>
+      <w:r>
+        <w:t xml:space="preserve">Arquitectura empresarial: Ayudamos en la alineación estratégica de la empresa con la planificación del área de tecnología de información, hacemos que la inversión tecnológica agregue valor a la organización </w:t>
+      </w:r>
+      <w:hyperlink r:id="rId10" w:tgtFrame="_self" w:history="1">
+        <w:r>
+          <w:rPr>
+            <w:rStyle w:val="Hipervnculo"/>
+          </w:rPr>
+          <w:br/>
+        </w:r>
+      </w:hyperlink>
+    </w:p>
+    <w:p>
+      <w:hyperlink r:id="rId11" w:tgtFrame="_self" w:history="1">
+        <w:r>
+          <w:rPr>
+            <w:rStyle w:val="Hipervnculo"/>
+          </w:rPr>
+          <w:br/>
+        </w:r>
+      </w:hyperlink>
+    </w:p>
+    <w:p/>
+    <w:p>
+      <w:pPr>
+        <w:pStyle w:val="Encabezado"/>
+        <w:spacing w:line="360" w:lineRule="auto"/>
+        <w:jc w:val="center"/>
+        <w:rPr>
+          <w:rFonts w:ascii="Arial" w:hAnsi="Arial" w:cs="Arial"/>
+          <w:b/>
+          <w:sz w:val="28"/>
+          <w:szCs w:val="28"/>
+          <w:lang w:val="en-US"/>
+        </w:rPr>
+      </w:pPr>
+    </w:p>
     <w:sectPr>
-      <w:headerReference w:type="default" r:id="rId10"/>
-      <w:footerReference w:type="default" r:id="rId11"/>
-      <w:footerReference w:type="first" r:id="rId12"/>
+      <w:headerReference w:type="default" r:id="rId12"/>
+      <w:footerReference w:type="default" r:id="rId13"/>
+      <w:footerReference w:type="first" r:id="rId14"/>
       <w:pgSz w:w="11906" w:h="16838"/>
       <w:pgMar w:top="1417" w:right="1701" w:bottom="1417" w:left="1701" w:header="170" w:footer="794" w:gutter="0"/>
       <w:cols w:space="708"/>
@@ -1778,6 +2152,119 @@
     </w:lvl>
   </w:abstractNum>
   <w:abstractNum w:abstractNumId="3" w15:restartNumberingAfterBreak="0">
+    <w:nsid w:val="3BC5234D"/>
+    <w:multiLevelType w:val="hybridMultilevel"/>
+    <w:tmpl w:val="1A1888CC"/>
+    <w:lvl w:ilvl="0" w:tplc="0C0A0001">
+      <w:start w:val="1"/>
+      <w:numFmt w:val="bullet"/>
+      <w:lvlText w:val=""/>
+      <w:lvlJc w:val="left"/>
+      <w:pPr>
+        <w:ind w:left="720" w:hanging="360"/>
+      </w:pPr>
+      <w:rPr>
+        <w:rFonts w:ascii="Symbol" w:hAnsi="Symbol" w:hint="default"/>
+      </w:rPr>
+    </w:lvl>
+    <w:lvl w:ilvl="1" w:tplc="0C0A0003" w:tentative="1">
+      <w:start w:val="1"/>
+      <w:numFmt w:val="bullet"/>
+      <w:lvlText w:val="o"/>
+      <w:lvlJc w:val="left"/>
+      <w:pPr>
+        <w:ind w:left="1440" w:hanging="360"/>
+      </w:pPr>
+      <w:rPr>
+        <w:rFonts w:ascii="Courier New" w:hAnsi="Courier New" w:cs="Courier New" w:hint="default"/>
+      </w:rPr>
+    </w:lvl>
+    <w:lvl w:ilvl="2" w:tplc="0C0A0005" w:tentative="1">
+      <w:start w:val="1"/>
+      <w:numFmt w:val="bullet"/>
+      <w:lvlText w:val=""/>
+      <w:lvlJc w:val="left"/>
+      <w:pPr>
+        <w:ind w:left="2160" w:hanging="360"/>
+      </w:pPr>
+      <w:rPr>
+        <w:rFonts w:ascii="Wingdings" w:hAnsi="Wingdings" w:hint="default"/>
+      </w:rPr>
+    </w:lvl>
+    <w:lvl w:ilvl="3" w:tplc="0C0A0001" w:tentative="1">
+      <w:start w:val="1"/>
+      <w:numFmt w:val="bullet"/>
+      <w:lvlText w:val=""/>
+      <w:lvlJc w:val="left"/>
+      <w:pPr>
+        <w:ind w:left="2880" w:hanging="360"/>
+      </w:pPr>
+      <w:rPr>
+        <w:rFonts w:ascii="Symbol" w:hAnsi="Symbol" w:hint="default"/>
+      </w:rPr>
+    </w:lvl>
+    <w:lvl w:ilvl="4" w:tplc="0C0A0003" w:tentative="1">
+      <w:start w:val="1"/>
+      <w:numFmt w:val="bullet"/>
+      <w:lvlText w:val="o"/>
+      <w:lvlJc w:val="left"/>
+      <w:pPr>
+        <w:ind w:left="3600" w:hanging="360"/>
+      </w:pPr>
+      <w:rPr>
+        <w:rFonts w:ascii="Courier New" w:hAnsi="Courier New" w:cs="Courier New" w:hint="default"/>
+      </w:rPr>
+    </w:lvl>
+    <w:lvl w:ilvl="5" w:tplc="0C0A0005" w:tentative="1">
+      <w:start w:val="1"/>
+      <w:numFmt w:val="bullet"/>
+      <w:lvlText w:val=""/>
+      <w:lvlJc w:val="left"/>
+      <w:pPr>
+        <w:ind w:left="4320" w:hanging="360"/>
+      </w:pPr>
+      <w:rPr>
+        <w:rFonts w:ascii="Wingdings" w:hAnsi="Wingdings" w:hint="default"/>
+      </w:rPr>
+    </w:lvl>
+    <w:lvl w:ilvl="6" w:tplc="0C0A0001" w:tentative="1">
+      <w:start w:val="1"/>
+      <w:numFmt w:val="bullet"/>
+      <w:lvlText w:val=""/>
+      <w:lvlJc w:val="left"/>
+      <w:pPr>
+        <w:ind w:left="5040" w:hanging="360"/>
+      </w:pPr>
+      <w:rPr>
+        <w:rFonts w:ascii="Symbol" w:hAnsi="Symbol" w:hint="default"/>
+      </w:rPr>
+    </w:lvl>
+    <w:lvl w:ilvl="7" w:tplc="0C0A0003" w:tentative="1">
+      <w:start w:val="1"/>
+      <w:numFmt w:val="bullet"/>
+      <w:lvlText w:val="o"/>
+      <w:lvlJc w:val="left"/>
+      <w:pPr>
+        <w:ind w:left="5760" w:hanging="360"/>
+      </w:pPr>
+      <w:rPr>
+        <w:rFonts w:ascii="Courier New" w:hAnsi="Courier New" w:cs="Courier New" w:hint="default"/>
+      </w:rPr>
+    </w:lvl>
+    <w:lvl w:ilvl="8" w:tplc="0C0A0005" w:tentative="1">
+      <w:start w:val="1"/>
+      <w:numFmt w:val="bullet"/>
+      <w:lvlText w:val=""/>
+      <w:lvlJc w:val="left"/>
+      <w:pPr>
+        <w:ind w:left="6480" w:hanging="360"/>
+      </w:pPr>
+      <w:rPr>
+        <w:rFonts w:ascii="Wingdings" w:hAnsi="Wingdings" w:hint="default"/>
+      </w:rPr>
+    </w:lvl>
+  </w:abstractNum>
+  <w:abstractNum w:abstractNumId="4" w15:restartNumberingAfterBreak="0">
     <w:nsid w:val="455F1AEA"/>
     <w:multiLevelType w:val="hybridMultilevel"/>
     <w:tmpl w:val="5C2ED036"/>
@@ -1866,7 +2353,7 @@
       </w:pPr>
     </w:lvl>
   </w:abstractNum>
-  <w:abstractNum w:abstractNumId="4" w15:restartNumberingAfterBreak="0">
+  <w:abstractNum w:abstractNumId="5" w15:restartNumberingAfterBreak="0">
     <w:nsid w:val="4C017526"/>
     <w:multiLevelType w:val="multilevel"/>
     <w:tmpl w:val="2536DB44"/>
@@ -2015,7 +2502,7 @@
       </w:rPr>
     </w:lvl>
   </w:abstractNum>
-  <w:abstractNum w:abstractNumId="5" w15:restartNumberingAfterBreak="0">
+  <w:abstractNum w:abstractNumId="6" w15:restartNumberingAfterBreak="0">
     <w:nsid w:val="57214936"/>
     <w:multiLevelType w:val="hybridMultilevel"/>
     <w:tmpl w:val="62A02E02"/>
@@ -2104,7 +2591,7 @@
       </w:pPr>
     </w:lvl>
   </w:abstractNum>
-  <w:abstractNum w:abstractNumId="6" w15:restartNumberingAfterBreak="0">
+  <w:abstractNum w:abstractNumId="7" w15:restartNumberingAfterBreak="0">
     <w:nsid w:val="57C31502"/>
     <w:multiLevelType w:val="hybridMultilevel"/>
     <w:tmpl w:val="5C2ED036"/>
@@ -2193,7 +2680,7 @@
       </w:pPr>
     </w:lvl>
   </w:abstractNum>
-  <w:abstractNum w:abstractNumId="7" w15:restartNumberingAfterBreak="0">
+  <w:abstractNum w:abstractNumId="8" w15:restartNumberingAfterBreak="0">
     <w:nsid w:val="57D67B5F"/>
     <w:multiLevelType w:val="hybridMultilevel"/>
     <w:tmpl w:val="85707EE8"/>
@@ -2279,7 +2766,7 @@
       </w:pPr>
     </w:lvl>
   </w:abstractNum>
-  <w:abstractNum w:abstractNumId="8" w15:restartNumberingAfterBreak="0">
+  <w:abstractNum w:abstractNumId="9" w15:restartNumberingAfterBreak="0">
     <w:nsid w:val="594B5C4D"/>
     <w:multiLevelType w:val="hybridMultilevel"/>
     <w:tmpl w:val="7D828696"/>
@@ -2391,7 +2878,7 @@
       </w:rPr>
     </w:lvl>
   </w:abstractNum>
-  <w:abstractNum w:abstractNumId="9" w15:restartNumberingAfterBreak="0">
+  <w:abstractNum w:abstractNumId="10" w15:restartNumberingAfterBreak="0">
     <w:nsid w:val="600276A0"/>
     <w:multiLevelType w:val="hybridMultilevel"/>
     <w:tmpl w:val="F740D6A2"/>
@@ -2480,7 +2967,7 @@
       </w:pPr>
     </w:lvl>
   </w:abstractNum>
-  <w:abstractNum w:abstractNumId="10" w15:restartNumberingAfterBreak="0">
+  <w:abstractNum w:abstractNumId="11" w15:restartNumberingAfterBreak="0">
     <w:nsid w:val="73C81B79"/>
     <w:multiLevelType w:val="multilevel"/>
     <w:tmpl w:val="4F247DCC"/>
@@ -2629,7 +3116,120 @@
       </w:rPr>
     </w:lvl>
   </w:abstractNum>
-  <w:abstractNum w:abstractNumId="11" w15:restartNumberingAfterBreak="0">
+  <w:abstractNum w:abstractNumId="12" w15:restartNumberingAfterBreak="0">
+    <w:nsid w:val="76322820"/>
+    <w:multiLevelType w:val="hybridMultilevel"/>
+    <w:tmpl w:val="343080B6"/>
+    <w:lvl w:ilvl="0" w:tplc="0C0A0001">
+      <w:start w:val="1"/>
+      <w:numFmt w:val="bullet"/>
+      <w:lvlText w:val=""/>
+      <w:lvlJc w:val="left"/>
+      <w:pPr>
+        <w:ind w:left="720" w:hanging="360"/>
+      </w:pPr>
+      <w:rPr>
+        <w:rFonts w:ascii="Symbol" w:hAnsi="Symbol" w:hint="default"/>
+      </w:rPr>
+    </w:lvl>
+    <w:lvl w:ilvl="1" w:tplc="0C0A0003" w:tentative="1">
+      <w:start w:val="1"/>
+      <w:numFmt w:val="bullet"/>
+      <w:lvlText w:val="o"/>
+      <w:lvlJc w:val="left"/>
+      <w:pPr>
+        <w:ind w:left="1440" w:hanging="360"/>
+      </w:pPr>
+      <w:rPr>
+        <w:rFonts w:ascii="Courier New" w:hAnsi="Courier New" w:cs="Courier New" w:hint="default"/>
+      </w:rPr>
+    </w:lvl>
+    <w:lvl w:ilvl="2" w:tplc="0C0A0005" w:tentative="1">
+      <w:start w:val="1"/>
+      <w:numFmt w:val="bullet"/>
+      <w:lvlText w:val=""/>
+      <w:lvlJc w:val="left"/>
+      <w:pPr>
+        <w:ind w:left="2160" w:hanging="360"/>
+      </w:pPr>
+      <w:rPr>
+        <w:rFonts w:ascii="Wingdings" w:hAnsi="Wingdings" w:hint="default"/>
+      </w:rPr>
+    </w:lvl>
+    <w:lvl w:ilvl="3" w:tplc="0C0A0001" w:tentative="1">
+      <w:start w:val="1"/>
+      <w:numFmt w:val="bullet"/>
+      <w:lvlText w:val=""/>
+      <w:lvlJc w:val="left"/>
+      <w:pPr>
+        <w:ind w:left="2880" w:hanging="360"/>
+      </w:pPr>
+      <w:rPr>
+        <w:rFonts w:ascii="Symbol" w:hAnsi="Symbol" w:hint="default"/>
+      </w:rPr>
+    </w:lvl>
+    <w:lvl w:ilvl="4" w:tplc="0C0A0003" w:tentative="1">
+      <w:start w:val="1"/>
+      <w:numFmt w:val="bullet"/>
+      <w:lvlText w:val="o"/>
+      <w:lvlJc w:val="left"/>
+      <w:pPr>
+        <w:ind w:left="3600" w:hanging="360"/>
+      </w:pPr>
+      <w:rPr>
+        <w:rFonts w:ascii="Courier New" w:hAnsi="Courier New" w:cs="Courier New" w:hint="default"/>
+      </w:rPr>
+    </w:lvl>
+    <w:lvl w:ilvl="5" w:tplc="0C0A0005" w:tentative="1">
+      <w:start w:val="1"/>
+      <w:numFmt w:val="bullet"/>
+      <w:lvlText w:val=""/>
+      <w:lvlJc w:val="left"/>
+      <w:pPr>
+        <w:ind w:left="4320" w:hanging="360"/>
+      </w:pPr>
+      <w:rPr>
+        <w:rFonts w:ascii="Wingdings" w:hAnsi="Wingdings" w:hint="default"/>
+      </w:rPr>
+    </w:lvl>
+    <w:lvl w:ilvl="6" w:tplc="0C0A0001" w:tentative="1">
+      <w:start w:val="1"/>
+      <w:numFmt w:val="bullet"/>
+      <w:lvlText w:val=""/>
+      <w:lvlJc w:val="left"/>
+      <w:pPr>
+        <w:ind w:left="5040" w:hanging="360"/>
+      </w:pPr>
+      <w:rPr>
+        <w:rFonts w:ascii="Symbol" w:hAnsi="Symbol" w:hint="default"/>
+      </w:rPr>
+    </w:lvl>
+    <w:lvl w:ilvl="7" w:tplc="0C0A0003" w:tentative="1">
+      <w:start w:val="1"/>
+      <w:numFmt w:val="bullet"/>
+      <w:lvlText w:val="o"/>
+      <w:lvlJc w:val="left"/>
+      <w:pPr>
+        <w:ind w:left="5760" w:hanging="360"/>
+      </w:pPr>
+      <w:rPr>
+        <w:rFonts w:ascii="Courier New" w:hAnsi="Courier New" w:cs="Courier New" w:hint="default"/>
+      </w:rPr>
+    </w:lvl>
+    <w:lvl w:ilvl="8" w:tplc="0C0A0005" w:tentative="1">
+      <w:start w:val="1"/>
+      <w:numFmt w:val="bullet"/>
+      <w:lvlText w:val=""/>
+      <w:lvlJc w:val="left"/>
+      <w:pPr>
+        <w:ind w:left="6480" w:hanging="360"/>
+      </w:pPr>
+      <w:rPr>
+        <w:rFonts w:ascii="Wingdings" w:hAnsi="Wingdings" w:hint="default"/>
+      </w:rPr>
+    </w:lvl>
+  </w:abstractNum>
+  <w:abstractNum w:abstractNumId="13" w15:restartNumberingAfterBreak="0">
     <w:nsid w:val="7EE72F66"/>
     <w:multiLevelType w:val="hybridMultilevel"/>
     <w:tmpl w:val="74D44CB0"/>
@@ -2743,22 +3343,22 @@
     </w:lvl>
   </w:abstractNum>
   <w:num w:numId="1">
-    <w:abstractNumId w:val="5"/>
+    <w:abstractNumId w:val="6"/>
   </w:num>
   <w:num w:numId="2">
     <w:abstractNumId w:val="0"/>
   </w:num>
   <w:num w:numId="3">
-    <w:abstractNumId w:val="9"/>
+    <w:abstractNumId w:val="10"/>
   </w:num>
   <w:num w:numId="4">
-    <w:abstractNumId w:val="6"/>
+    <w:abstractNumId w:val="7"/>
   </w:num>
   <w:num w:numId="5">
-    <w:abstractNumId w:val="3"/>
+    <w:abstractNumId w:val="4"/>
   </w:num>
   <w:num w:numId="6">
-    <w:abstractNumId w:val="10"/>
+    <w:abstractNumId w:val="11"/>
   </w:num>
   <w:num w:numId="7">
     <w:abstractNumId w:val="2"/>
@@ -2767,16 +3367,22 @@
     <w:abstractNumId w:val="1"/>
   </w:num>
   <w:num w:numId="9">
+    <w:abstractNumId w:val="9"/>
+  </w:num>
+  <w:num w:numId="10">
+    <w:abstractNumId w:val="13"/>
+  </w:num>
+  <w:num w:numId="11">
     <w:abstractNumId w:val="8"/>
   </w:num>
-  <w:num w:numId="10">
-    <w:abstractNumId w:val="11"/>
+  <w:num w:numId="12">
+    <w:abstractNumId w:val="5"/>
   </w:num>
-  <w:num w:numId="11">
-    <w:abstractNumId w:val="7"/>
+  <w:num w:numId="13">
+    <w:abstractNumId w:val="3"/>
   </w:num>
-  <w:num w:numId="12">
-    <w:abstractNumId w:val="4"/>
+  <w:num w:numId="14">
+    <w:abstractNumId w:val="12"/>
   </w:num>
 </w:numbering>
 </file>
@@ -2904,6 +3510,7 @@
     <w:lsdException w:name="HTML Sample" w:semiHidden="1" w:unhideWhenUsed="1"/>
     <w:lsdException w:name="HTML Typewriter" w:semiHidden="1" w:unhideWhenUsed="1"/>
     <w:lsdException w:name="HTML Variable" w:semiHidden="1" w:unhideWhenUsed="1"/>
+    <w:lsdException w:name="Normal Table" w:semiHidden="1" w:unhideWhenUsed="1"/>
     <w:lsdException w:name="annotation subject" w:semiHidden="1" w:unhideWhenUsed="1"/>
     <w:lsdException w:name="No List" w:semiHidden="1" w:unhideWhenUsed="1"/>
     <w:lsdException w:name="Outline List 1" w:semiHidden="1" w:unhideWhenUsed="1"/>
@@ -2946,8 +3553,11 @@
     <w:lsdException w:name="Table Contemporary" w:semiHidden="1" w:unhideWhenUsed="1"/>
     <w:lsdException w:name="Table Elegant" w:semiHidden="1" w:unhideWhenUsed="1"/>
     <w:lsdException w:name="Table Professional" w:semiHidden="1" w:unhideWhenUsed="1"/>
+    <w:lsdException w:name="Table Subtle 1" w:semiHidden="1" w:unhideWhenUsed="1"/>
     <w:lsdException w:name="Table Subtle 2" w:semiHidden="1" w:unhideWhenUsed="1"/>
     <w:lsdException w:name="Table Web 1" w:semiHidden="1" w:unhideWhenUsed="1"/>
+    <w:lsdException w:name="Table Web 2" w:semiHidden="1" w:unhideWhenUsed="1"/>
+    <w:lsdException w:name="Table Web 3" w:semiHidden="1" w:unhideWhenUsed="1"/>
     <w:lsdException w:name="Balloon Text" w:semiHidden="1" w:unhideWhenUsed="1"/>
     <w:lsdException w:name="Table Grid" w:uiPriority="39"/>
     <w:lsdException w:name="Table Theme" w:semiHidden="1" w:unhideWhenUsed="1"/>
@@ -3709,7 +4319,7 @@
 </file>
 
 <file path=customXml/itemProps1.xml><?xml version="1.0" encoding="utf-8"?>
-<ds:datastoreItem xmlns:ds="http://schemas.openxmlformats.org/officeDocument/2006/customXml" ds:itemID="{7CE4E48F-FFE3-4ADC-A350-10472DD04A48}">
+<ds:datastoreItem xmlns:ds="http://schemas.openxmlformats.org/officeDocument/2006/customXml" ds:itemID="{826DAFEB-356B-43D1-8BF0-986D0CB2368F}">
   <ds:schemaRefs>
     <ds:schemaRef ds:uri="http://schemas.openxmlformats.org/officeDocument/2006/bibliography"/>
   </ds:schemaRefs>

</xml_diff>